<commit_message>
Actualización en la documentación
En este commit, se complementa la documentación de la aplicación
</commit_message>
<xml_diff>
--- a/Documentos/DESCRIPCIÓN DEL SOFTWARE.docx
+++ b/Documentos/DESCRIPCIÓN DEL SOFTWARE.docx
@@ -3123,54 +3123,6 @@
     </w:p>
     <w:p>
       <w:pPr>
-        <w:jc w:val="both"/>
-        <w:rPr>
-          <w:rFonts w:ascii="Calibri Light" w:hAnsi="Calibri Light" w:cs="Calibri Light"/>
-          <w:sz w:val="18"/>
-          <w:szCs w:val="18"/>
-          <w:lang w:val="es-CO"/>
-        </w:rPr>
-      </w:pPr>
-    </w:p>
-    <w:p>
-      <w:pPr>
-        <w:jc w:val="both"/>
-        <w:rPr>
-          <w:rFonts w:ascii="Century Schoolbook" w:hAnsi="Century Schoolbook" w:cs="Calibri Light"/>
-          <w:sz w:val="20"/>
-          <w:szCs w:val="20"/>
-        </w:rPr>
-      </w:pPr>
-      <w:r>
-        <w:rPr>
-          <w:rFonts w:ascii="Century Schoolbook" w:hAnsi="Century Schoolbook" w:cs="Calibri Light"/>
-          <w:sz w:val="20"/>
-          <w:szCs w:val="20"/>
-        </w:rPr>
-        <w:lastRenderedPageBreak/>
-        <w:t>Enrutar una flota de vehículos con capacidad restringida heterogénea, para mover entre cada estación y el depósito la cantidad de bicicletas o carros para restaurar balancear el sistema, es una variante práctica perteneciente a la familia de problemas de enrutamiento de vehículos. Esta variante del problema estándar involucra una compañía cuya flota de vehículos debe abastecer completamente a un conjunto conocido de estaciones con distinta ubicación geográfica y demandas de bicicletas o carros. La flota de vehículos, con la totalidad de la carga a distribuir, parte de una bodega o almacén central y balancea el sistema, antes de regresar eventualmente al almacén. El objetivo del problema es hallar rutas para los vehículos de tal modo que las estaciones puedan balancearse al mínimo costo (en general, expresado en términos de la distancia total recorrida o el tiempo trascurrido), sin violar las restricciones de capacidad de los vehículos.</w:t>
-      </w:r>
-      <w:r>
-        <w:rPr>
-          <w:rFonts w:ascii="Century Schoolbook" w:hAnsi="Century Schoolbook" w:cs="Calibri Light"/>
-          <w:sz w:val="20"/>
-          <w:szCs w:val="20"/>
-        </w:rPr>
-        <w:t xml:space="preserve"> </w:t>
-      </w:r>
-    </w:p>
-    <w:p>
-      <w:pPr>
-        <w:rPr>
-          <w:rFonts w:ascii="Century Schoolbook" w:hAnsi="Century Schoolbook"/>
-          <w:b/>
-          <w:sz w:val="20"/>
-          <w:szCs w:val="20"/>
-        </w:rPr>
-      </w:pPr>
-    </w:p>
-    <w:p>
-      <w:pPr>
         <w:pStyle w:val="Prrafodelista"/>
         <w:numPr>
           <w:ilvl w:val="0"/>
@@ -3194,6 +3146,7 @@
           <w:sz w:val="20"/>
           <w:szCs w:val="20"/>
         </w:rPr>
+        <w:lastRenderedPageBreak/>
         <w:t>DISEÑO</w:t>
       </w:r>
     </w:p>
@@ -3729,12 +3682,123 @@
           <w:szCs w:val="20"/>
         </w:rPr>
       </w:pPr>
-      <w:r>
-        <w:rPr>
-          <w:rFonts w:ascii="Century Schoolbook" w:hAnsi="Century Schoolbook"/>
-          <w:sz w:val="20"/>
-          <w:szCs w:val="20"/>
-        </w:rPr>
+    </w:p>
+    <w:p>
+      <w:pPr>
+        <w:jc w:val="both"/>
+        <w:rPr>
+          <w:rFonts w:ascii="Century Schoolbook" w:hAnsi="Century Schoolbook"/>
+          <w:sz w:val="20"/>
+          <w:szCs w:val="20"/>
+        </w:rPr>
+      </w:pPr>
+    </w:p>
+    <w:p>
+      <w:pPr>
+        <w:jc w:val="both"/>
+        <w:rPr>
+          <w:rFonts w:ascii="Century Schoolbook" w:hAnsi="Century Schoolbook"/>
+          <w:sz w:val="20"/>
+          <w:szCs w:val="20"/>
+        </w:rPr>
+      </w:pPr>
+    </w:p>
+    <w:p>
+      <w:pPr>
+        <w:jc w:val="both"/>
+        <w:rPr>
+          <w:rFonts w:ascii="Century Schoolbook" w:hAnsi="Century Schoolbook"/>
+          <w:sz w:val="20"/>
+          <w:szCs w:val="20"/>
+        </w:rPr>
+      </w:pPr>
+    </w:p>
+    <w:p>
+      <w:pPr>
+        <w:jc w:val="both"/>
+        <w:rPr>
+          <w:rFonts w:ascii="Century Schoolbook" w:hAnsi="Century Schoolbook"/>
+          <w:sz w:val="20"/>
+          <w:szCs w:val="20"/>
+        </w:rPr>
+      </w:pPr>
+    </w:p>
+    <w:p>
+      <w:pPr>
+        <w:jc w:val="both"/>
+        <w:rPr>
+          <w:rFonts w:ascii="Century Schoolbook" w:hAnsi="Century Schoolbook"/>
+          <w:sz w:val="20"/>
+          <w:szCs w:val="20"/>
+        </w:rPr>
+      </w:pPr>
+    </w:p>
+    <w:p>
+      <w:pPr>
+        <w:jc w:val="both"/>
+        <w:rPr>
+          <w:rFonts w:ascii="Century Schoolbook" w:hAnsi="Century Schoolbook"/>
+          <w:sz w:val="20"/>
+          <w:szCs w:val="20"/>
+        </w:rPr>
+      </w:pPr>
+    </w:p>
+    <w:p>
+      <w:pPr>
+        <w:jc w:val="both"/>
+        <w:rPr>
+          <w:rFonts w:ascii="Century Schoolbook" w:hAnsi="Century Schoolbook"/>
+          <w:sz w:val="20"/>
+          <w:szCs w:val="20"/>
+        </w:rPr>
+      </w:pPr>
+    </w:p>
+    <w:p>
+      <w:pPr>
+        <w:jc w:val="both"/>
+        <w:rPr>
+          <w:rFonts w:ascii="Century Schoolbook" w:hAnsi="Century Schoolbook"/>
+          <w:sz w:val="20"/>
+          <w:szCs w:val="20"/>
+        </w:rPr>
+      </w:pPr>
+    </w:p>
+    <w:p>
+      <w:pPr>
+        <w:jc w:val="both"/>
+        <w:rPr>
+          <w:rFonts w:ascii="Century Schoolbook" w:hAnsi="Century Schoolbook"/>
+          <w:sz w:val="20"/>
+          <w:szCs w:val="20"/>
+        </w:rPr>
+      </w:pPr>
+    </w:p>
+    <w:p>
+      <w:pPr>
+        <w:jc w:val="both"/>
+        <w:rPr>
+          <w:rFonts w:ascii="Century Schoolbook" w:hAnsi="Century Schoolbook"/>
+          <w:sz w:val="20"/>
+          <w:szCs w:val="20"/>
+        </w:rPr>
+      </w:pPr>
+    </w:p>
+    <w:p>
+      <w:pPr>
+        <w:jc w:val="both"/>
+        <w:rPr>
+          <w:rFonts w:ascii="Century Schoolbook" w:hAnsi="Century Schoolbook"/>
+          <w:sz w:val="20"/>
+          <w:szCs w:val="20"/>
+        </w:rPr>
+      </w:pPr>
+      <w:r>
+        <w:rPr>
+          <w:rFonts w:ascii="Century Schoolbook" w:hAnsi="Century Schoolbook"/>
+          <w:sz w:val="20"/>
+          <w:szCs w:val="20"/>
+        </w:rPr>
+        <w:lastRenderedPageBreak/>
         <w:t>Seguido de esto, debemos ubicarnos en la carpeta donde se encuentra el archivo .java, para poder ejecutarlo desde la ventana de comandos</w:t>
       </w:r>
       <w:r>
@@ -3976,6 +4040,36 @@
           <w:szCs w:val="20"/>
         </w:rPr>
       </w:pPr>
+    </w:p>
+    <w:p>
+      <w:pPr>
+        <w:jc w:val="both"/>
+        <w:rPr>
+          <w:rFonts w:ascii="Century Schoolbook" w:hAnsi="Century Schoolbook"/>
+          <w:sz w:val="20"/>
+          <w:szCs w:val="20"/>
+        </w:rPr>
+      </w:pPr>
+    </w:p>
+    <w:p>
+      <w:pPr>
+        <w:jc w:val="both"/>
+        <w:rPr>
+          <w:rFonts w:ascii="Century Schoolbook" w:hAnsi="Century Schoolbook"/>
+          <w:sz w:val="20"/>
+          <w:szCs w:val="20"/>
+        </w:rPr>
+      </w:pPr>
+    </w:p>
+    <w:p>
+      <w:pPr>
+        <w:jc w:val="both"/>
+        <w:rPr>
+          <w:rFonts w:ascii="Century Schoolbook" w:hAnsi="Century Schoolbook"/>
+          <w:sz w:val="20"/>
+          <w:szCs w:val="20"/>
+        </w:rPr>
+      </w:pPr>
       <w:r>
         <w:rPr>
           <w:rFonts w:ascii="Century Schoolbook" w:hAnsi="Century Schoolbook"/>
@@ -4308,13 +4402,52 @@
           <w:szCs w:val="20"/>
         </w:rPr>
       </w:pPr>
-      <w:r>
-        <w:rPr>
-          <w:rFonts w:ascii="Century Schoolbook" w:hAnsi="Century Schoolbook"/>
-          <w:sz w:val="20"/>
-          <w:szCs w:val="20"/>
-        </w:rPr>
-        <w:lastRenderedPageBreak/>
+    </w:p>
+    <w:p>
+      <w:pPr>
+        <w:jc w:val="both"/>
+        <w:rPr>
+          <w:rFonts w:ascii="Century Schoolbook" w:hAnsi="Century Schoolbook"/>
+          <w:sz w:val="20"/>
+          <w:szCs w:val="20"/>
+        </w:rPr>
+      </w:pPr>
+    </w:p>
+    <w:p>
+      <w:pPr>
+        <w:jc w:val="both"/>
+        <w:rPr>
+          <w:rFonts w:ascii="Century Schoolbook" w:hAnsi="Century Schoolbook"/>
+          <w:sz w:val="20"/>
+          <w:szCs w:val="20"/>
+        </w:rPr>
+      </w:pPr>
+    </w:p>
+    <w:p>
+      <w:pPr>
+        <w:jc w:val="both"/>
+        <w:rPr>
+          <w:rFonts w:ascii="Century Schoolbook" w:hAnsi="Century Schoolbook"/>
+          <w:sz w:val="20"/>
+          <w:szCs w:val="20"/>
+        </w:rPr>
+      </w:pPr>
+    </w:p>
+    <w:p>
+      <w:pPr>
+        <w:jc w:val="both"/>
+        <w:rPr>
+          <w:rFonts w:ascii="Century Schoolbook" w:hAnsi="Century Schoolbook"/>
+          <w:sz w:val="20"/>
+          <w:szCs w:val="20"/>
+        </w:rPr>
+      </w:pPr>
+      <w:r>
+        <w:rPr>
+          <w:rFonts w:ascii="Century Schoolbook" w:hAnsi="Century Schoolbook"/>
+          <w:sz w:val="20"/>
+          <w:szCs w:val="20"/>
+        </w:rPr>
         <w:t xml:space="preserve">La aplicación ya se encuentra en una versión donde permite al usuario seguirla ejecutando hasta que este decida lo contrario, de igual forma </w:t>
       </w:r>
       <w:r>
@@ -4405,9 +4538,528 @@
           <w:szCs w:val="20"/>
         </w:rPr>
       </w:pPr>
-    </w:p>
-    <w:p>
-      <w:pPr>
+      <w:r>
+        <w:rPr>
+          <w:rFonts w:ascii="Century Schoolbook" w:hAnsi="Century Schoolbook"/>
+          <w:sz w:val="20"/>
+          <w:szCs w:val="20"/>
+        </w:rPr>
+        <w:t>A continuación, se mostrará cómo se realizan las ejecuciones de la aplicación y lo que realiza cada opción seleccionada del programa SPORTS SCHEDULING.</w:t>
+      </w:r>
+    </w:p>
+    <w:p>
+      <w:pPr>
+        <w:jc w:val="both"/>
+        <w:rPr>
+          <w:rFonts w:ascii="Century Schoolbook" w:hAnsi="Century Schoolbook"/>
+          <w:sz w:val="20"/>
+          <w:szCs w:val="20"/>
+        </w:rPr>
+      </w:pPr>
+    </w:p>
+    <w:p>
+      <w:pPr>
+        <w:jc w:val="both"/>
+        <w:rPr>
+          <w:rFonts w:ascii="Century Schoolbook" w:hAnsi="Century Schoolbook"/>
+          <w:sz w:val="20"/>
+          <w:szCs w:val="20"/>
+        </w:rPr>
+      </w:pPr>
+      <w:r>
+        <w:rPr>
+          <w:rFonts w:ascii="Century Schoolbook" w:hAnsi="Century Schoolbook"/>
+          <w:sz w:val="20"/>
+          <w:szCs w:val="20"/>
+        </w:rPr>
+        <w:t>Al seleccionar la opción 1 del programa, este nos listara los equipos que están actualmente en la liga águila.</w:t>
+      </w:r>
+    </w:p>
+    <w:p>
+      <w:pPr>
+        <w:jc w:val="both"/>
+        <w:rPr>
+          <w:rFonts w:ascii="Century Schoolbook" w:hAnsi="Century Schoolbook"/>
+          <w:sz w:val="20"/>
+          <w:szCs w:val="20"/>
+        </w:rPr>
+      </w:pPr>
+    </w:p>
+    <w:p>
+      <w:pPr>
+        <w:jc w:val="both"/>
+        <w:rPr>
+          <w:rFonts w:ascii="Century Schoolbook" w:hAnsi="Century Schoolbook"/>
+          <w:sz w:val="20"/>
+          <w:szCs w:val="20"/>
+        </w:rPr>
+      </w:pPr>
+      <w:r>
+        <w:rPr>
+          <w:noProof/>
+        </w:rPr>
+        <w:drawing>
+          <wp:inline distT="0" distB="0" distL="0" distR="0" wp14:anchorId="4694E9B4" wp14:editId="2DD8E1CE">
+            <wp:extent cx="5381625" cy="2805872"/>
+            <wp:effectExtent l="0" t="0" r="0" b="0"/>
+            <wp:docPr id="11" name="Imagen 11"/>
+            <wp:cNvGraphicFramePr>
+              <a:graphicFrameLocks xmlns:a="http://schemas.openxmlformats.org/drawingml/2006/main" noChangeAspect="1"/>
+            </wp:cNvGraphicFramePr>
+            <a:graphic xmlns:a="http://schemas.openxmlformats.org/drawingml/2006/main">
+              <a:graphicData uri="http://schemas.openxmlformats.org/drawingml/2006/picture">
+                <pic:pic xmlns:pic="http://schemas.openxmlformats.org/drawingml/2006/picture">
+                  <pic:nvPicPr>
+                    <pic:cNvPr id="1" name=""/>
+                    <pic:cNvPicPr/>
+                  </pic:nvPicPr>
+                  <pic:blipFill>
+                    <a:blip r:embed="rId15"/>
+                    <a:stretch>
+                      <a:fillRect/>
+                    </a:stretch>
+                  </pic:blipFill>
+                  <pic:spPr>
+                    <a:xfrm>
+                      <a:off x="0" y="0"/>
+                      <a:ext cx="5417238" cy="2824440"/>
+                    </a:xfrm>
+                    <a:prstGeom prst="rect">
+                      <a:avLst/>
+                    </a:prstGeom>
+                  </pic:spPr>
+                </pic:pic>
+              </a:graphicData>
+            </a:graphic>
+          </wp:inline>
+        </w:drawing>
+      </w:r>
+    </w:p>
+    <w:p>
+      <w:pPr>
+        <w:jc w:val="both"/>
+        <w:rPr>
+          <w:rFonts w:ascii="Century Schoolbook" w:hAnsi="Century Schoolbook"/>
+          <w:sz w:val="20"/>
+          <w:szCs w:val="20"/>
+        </w:rPr>
+      </w:pPr>
+    </w:p>
+    <w:p>
+      <w:pPr>
+        <w:jc w:val="both"/>
+        <w:rPr>
+          <w:rFonts w:ascii="Century Schoolbook" w:hAnsi="Century Schoolbook"/>
+          <w:sz w:val="20"/>
+          <w:szCs w:val="20"/>
+        </w:rPr>
+      </w:pPr>
+    </w:p>
+    <w:p>
+      <w:pPr>
+        <w:jc w:val="both"/>
+        <w:rPr>
+          <w:rFonts w:ascii="Century Schoolbook" w:hAnsi="Century Schoolbook"/>
+          <w:sz w:val="20"/>
+          <w:szCs w:val="20"/>
+        </w:rPr>
+      </w:pPr>
+      <w:r>
+        <w:rPr>
+          <w:rFonts w:ascii="Century Schoolbook" w:hAnsi="Century Schoolbook"/>
+          <w:sz w:val="20"/>
+          <w:szCs w:val="20"/>
+        </w:rPr>
+        <w:t>Al seleccionar la opción 2 del programa, este nos listara los estadios de los equipos que están participando en la liga águila:</w:t>
+      </w:r>
+    </w:p>
+    <w:p>
+      <w:pPr>
+        <w:jc w:val="both"/>
+        <w:rPr>
+          <w:rFonts w:ascii="Century Schoolbook" w:hAnsi="Century Schoolbook"/>
+          <w:sz w:val="20"/>
+          <w:szCs w:val="20"/>
+        </w:rPr>
+      </w:pPr>
+    </w:p>
+    <w:p>
+      <w:pPr>
+        <w:jc w:val="both"/>
+        <w:rPr>
+          <w:rFonts w:ascii="Century Schoolbook" w:hAnsi="Century Schoolbook"/>
+          <w:sz w:val="20"/>
+          <w:szCs w:val="20"/>
+        </w:rPr>
+      </w:pPr>
+      <w:r>
+        <w:rPr>
+          <w:noProof/>
+        </w:rPr>
+        <w:drawing>
+          <wp:inline distT="0" distB="0" distL="0" distR="0" wp14:anchorId="0B6F3F94" wp14:editId="656F8CF5">
+            <wp:extent cx="5613400" cy="2943860"/>
+            <wp:effectExtent l="0" t="0" r="6350" b="8890"/>
+            <wp:docPr id="12" name="Imagen 12"/>
+            <wp:cNvGraphicFramePr>
+              <a:graphicFrameLocks xmlns:a="http://schemas.openxmlformats.org/drawingml/2006/main" noChangeAspect="1"/>
+            </wp:cNvGraphicFramePr>
+            <a:graphic xmlns:a="http://schemas.openxmlformats.org/drawingml/2006/main">
+              <a:graphicData uri="http://schemas.openxmlformats.org/drawingml/2006/picture">
+                <pic:pic xmlns:pic="http://schemas.openxmlformats.org/drawingml/2006/picture">
+                  <pic:nvPicPr>
+                    <pic:cNvPr id="1" name=""/>
+                    <pic:cNvPicPr/>
+                  </pic:nvPicPr>
+                  <pic:blipFill>
+                    <a:blip r:embed="rId16"/>
+                    <a:stretch>
+                      <a:fillRect/>
+                    </a:stretch>
+                  </pic:blipFill>
+                  <pic:spPr>
+                    <a:xfrm>
+                      <a:off x="0" y="0"/>
+                      <a:ext cx="5613400" cy="2943860"/>
+                    </a:xfrm>
+                    <a:prstGeom prst="rect">
+                      <a:avLst/>
+                    </a:prstGeom>
+                  </pic:spPr>
+                </pic:pic>
+              </a:graphicData>
+            </a:graphic>
+          </wp:inline>
+        </w:drawing>
+      </w:r>
+    </w:p>
+    <w:p>
+      <w:pPr>
+        <w:jc w:val="both"/>
+        <w:rPr>
+          <w:rFonts w:ascii="Century Schoolbook" w:hAnsi="Century Schoolbook"/>
+          <w:sz w:val="20"/>
+          <w:szCs w:val="20"/>
+        </w:rPr>
+      </w:pPr>
+    </w:p>
+    <w:p>
+      <w:pPr>
+        <w:jc w:val="both"/>
+        <w:rPr>
+          <w:rFonts w:ascii="Century Schoolbook" w:hAnsi="Century Schoolbook"/>
+          <w:sz w:val="20"/>
+          <w:szCs w:val="20"/>
+        </w:rPr>
+      </w:pPr>
+      <w:r>
+        <w:rPr>
+          <w:rFonts w:ascii="Century Schoolbook" w:hAnsi="Century Schoolbook"/>
+          <w:sz w:val="20"/>
+          <w:szCs w:val="20"/>
+        </w:rPr>
+        <w:t>Al seleccionar la opción 3 del programa, este nos creara un fixture aleatorio entre los equipos participantes de la liga águila:</w:t>
+      </w:r>
+    </w:p>
+    <w:p>
+      <w:pPr>
+        <w:jc w:val="both"/>
+        <w:rPr>
+          <w:rFonts w:ascii="Century Schoolbook" w:hAnsi="Century Schoolbook"/>
+          <w:sz w:val="20"/>
+          <w:szCs w:val="20"/>
+        </w:rPr>
+      </w:pPr>
+    </w:p>
+    <w:p>
+      <w:pPr>
+        <w:jc w:val="both"/>
+        <w:rPr>
+          <w:rFonts w:ascii="Century Schoolbook" w:hAnsi="Century Schoolbook"/>
+          <w:sz w:val="20"/>
+          <w:szCs w:val="20"/>
+        </w:rPr>
+      </w:pPr>
+      <w:r>
+        <w:rPr>
+          <w:noProof/>
+        </w:rPr>
+        <w:drawing>
+          <wp:inline distT="0" distB="0" distL="0" distR="0" wp14:anchorId="162AC9EB" wp14:editId="7BF3F8E6">
+            <wp:extent cx="5613400" cy="2926715"/>
+            <wp:effectExtent l="0" t="0" r="6350" b="6985"/>
+            <wp:docPr id="13" name="Imagen 13"/>
+            <wp:cNvGraphicFramePr>
+              <a:graphicFrameLocks xmlns:a="http://schemas.openxmlformats.org/drawingml/2006/main" noChangeAspect="1"/>
+            </wp:cNvGraphicFramePr>
+            <a:graphic xmlns:a="http://schemas.openxmlformats.org/drawingml/2006/main">
+              <a:graphicData uri="http://schemas.openxmlformats.org/drawingml/2006/picture">
+                <pic:pic xmlns:pic="http://schemas.openxmlformats.org/drawingml/2006/picture">
+                  <pic:nvPicPr>
+                    <pic:cNvPr id="1" name=""/>
+                    <pic:cNvPicPr/>
+                  </pic:nvPicPr>
+                  <pic:blipFill>
+                    <a:blip r:embed="rId17"/>
+                    <a:stretch>
+                      <a:fillRect/>
+                    </a:stretch>
+                  </pic:blipFill>
+                  <pic:spPr>
+                    <a:xfrm>
+                      <a:off x="0" y="0"/>
+                      <a:ext cx="5613400" cy="2926715"/>
+                    </a:xfrm>
+                    <a:prstGeom prst="rect">
+                      <a:avLst/>
+                    </a:prstGeom>
+                  </pic:spPr>
+                </pic:pic>
+              </a:graphicData>
+            </a:graphic>
+          </wp:inline>
+        </w:drawing>
+      </w:r>
+    </w:p>
+    <w:p>
+      <w:pPr>
+        <w:jc w:val="both"/>
+        <w:rPr>
+          <w:rFonts w:ascii="Century Schoolbook" w:hAnsi="Century Schoolbook"/>
+          <w:sz w:val="20"/>
+          <w:szCs w:val="20"/>
+        </w:rPr>
+      </w:pPr>
+    </w:p>
+    <w:p>
+      <w:pPr>
+        <w:jc w:val="both"/>
+        <w:rPr>
+          <w:rFonts w:ascii="Century Schoolbook" w:hAnsi="Century Schoolbook"/>
+          <w:sz w:val="20"/>
+          <w:szCs w:val="20"/>
+        </w:rPr>
+      </w:pPr>
+    </w:p>
+    <w:p>
+      <w:pPr>
+        <w:jc w:val="both"/>
+        <w:rPr>
+          <w:rFonts w:ascii="Century Schoolbook" w:hAnsi="Century Schoolbook"/>
+          <w:sz w:val="20"/>
+          <w:szCs w:val="20"/>
+        </w:rPr>
+      </w:pPr>
+    </w:p>
+    <w:p>
+      <w:pPr>
+        <w:jc w:val="both"/>
+        <w:rPr>
+          <w:rFonts w:ascii="Century Schoolbook" w:hAnsi="Century Schoolbook"/>
+          <w:sz w:val="20"/>
+          <w:szCs w:val="20"/>
+        </w:rPr>
+      </w:pPr>
+    </w:p>
+    <w:p>
+      <w:pPr>
+        <w:jc w:val="both"/>
+        <w:rPr>
+          <w:rFonts w:ascii="Century Schoolbook" w:hAnsi="Century Schoolbook"/>
+          <w:sz w:val="20"/>
+          <w:szCs w:val="20"/>
+        </w:rPr>
+      </w:pPr>
+    </w:p>
+    <w:p>
+      <w:pPr>
+        <w:jc w:val="both"/>
+        <w:rPr>
+          <w:rFonts w:ascii="Century Schoolbook" w:hAnsi="Century Schoolbook"/>
+          <w:sz w:val="20"/>
+          <w:szCs w:val="20"/>
+        </w:rPr>
+      </w:pPr>
+      <w:r>
+        <w:rPr>
+          <w:rFonts w:ascii="Century Schoolbook" w:hAnsi="Century Schoolbook"/>
+          <w:sz w:val="20"/>
+          <w:szCs w:val="20"/>
+        </w:rPr>
+        <w:t>Al seleccionar la opción 4 del programa, este seleccionará crear el fixture de la liga águila, pero primero nos preguntará quien fue el ganador de la super liga para determinar quien jugará primero en el campeonato:</w:t>
+      </w:r>
+    </w:p>
+    <w:p>
+      <w:pPr>
+        <w:jc w:val="both"/>
+        <w:rPr>
+          <w:rFonts w:ascii="Century Schoolbook" w:hAnsi="Century Schoolbook"/>
+          <w:sz w:val="20"/>
+          <w:szCs w:val="20"/>
+        </w:rPr>
+      </w:pPr>
+    </w:p>
+    <w:p>
+      <w:pPr>
+        <w:jc w:val="both"/>
+        <w:rPr>
+          <w:rFonts w:ascii="Century Schoolbook" w:hAnsi="Century Schoolbook"/>
+          <w:sz w:val="20"/>
+          <w:szCs w:val="20"/>
+        </w:rPr>
+      </w:pPr>
+      <w:r>
+        <w:rPr>
+          <w:noProof/>
+        </w:rPr>
+        <w:drawing>
+          <wp:inline distT="0" distB="0" distL="0" distR="0" wp14:anchorId="78B63AF7" wp14:editId="384E94A4">
+            <wp:extent cx="5613400" cy="2941320"/>
+            <wp:effectExtent l="0" t="0" r="6350" b="0"/>
+            <wp:docPr id="14" name="Imagen 14"/>
+            <wp:cNvGraphicFramePr>
+              <a:graphicFrameLocks xmlns:a="http://schemas.openxmlformats.org/drawingml/2006/main" noChangeAspect="1"/>
+            </wp:cNvGraphicFramePr>
+            <a:graphic xmlns:a="http://schemas.openxmlformats.org/drawingml/2006/main">
+              <a:graphicData uri="http://schemas.openxmlformats.org/drawingml/2006/picture">
+                <pic:pic xmlns:pic="http://schemas.openxmlformats.org/drawingml/2006/picture">
+                  <pic:nvPicPr>
+                    <pic:cNvPr id="1" name=""/>
+                    <pic:cNvPicPr/>
+                  </pic:nvPicPr>
+                  <pic:blipFill>
+                    <a:blip r:embed="rId18"/>
+                    <a:stretch>
+                      <a:fillRect/>
+                    </a:stretch>
+                  </pic:blipFill>
+                  <pic:spPr>
+                    <a:xfrm>
+                      <a:off x="0" y="0"/>
+                      <a:ext cx="5613400" cy="2941320"/>
+                    </a:xfrm>
+                    <a:prstGeom prst="rect">
+                      <a:avLst/>
+                    </a:prstGeom>
+                  </pic:spPr>
+                </pic:pic>
+              </a:graphicData>
+            </a:graphic>
+          </wp:inline>
+        </w:drawing>
+      </w:r>
+    </w:p>
+    <w:p>
+      <w:pPr>
+        <w:jc w:val="both"/>
+        <w:rPr>
+          <w:rFonts w:ascii="Century Schoolbook" w:hAnsi="Century Schoolbook"/>
+          <w:sz w:val="20"/>
+          <w:szCs w:val="20"/>
+        </w:rPr>
+      </w:pPr>
+    </w:p>
+    <w:p>
+      <w:pPr>
+        <w:jc w:val="both"/>
+        <w:rPr>
+          <w:rFonts w:ascii="Century Schoolbook" w:hAnsi="Century Schoolbook"/>
+          <w:sz w:val="20"/>
+          <w:szCs w:val="20"/>
+        </w:rPr>
+      </w:pPr>
+      <w:r>
+        <w:rPr>
+          <w:rFonts w:ascii="Century Schoolbook" w:hAnsi="Century Schoolbook"/>
+          <w:sz w:val="20"/>
+          <w:szCs w:val="20"/>
+        </w:rPr>
+        <w:t>Al seleccionar la opción 5 del programa, este nos creara un cuadrado latino depende del numero que ingresemos al sistema:</w:t>
+      </w:r>
+    </w:p>
+    <w:p>
+      <w:pPr>
+        <w:jc w:val="both"/>
+        <w:rPr>
+          <w:rFonts w:ascii="Century Schoolbook" w:hAnsi="Century Schoolbook"/>
+          <w:sz w:val="20"/>
+          <w:szCs w:val="20"/>
+        </w:rPr>
+      </w:pPr>
+    </w:p>
+    <w:p>
+      <w:pPr>
+        <w:jc w:val="both"/>
+        <w:rPr>
+          <w:rFonts w:ascii="Century Schoolbook" w:hAnsi="Century Schoolbook"/>
+          <w:sz w:val="20"/>
+          <w:szCs w:val="20"/>
+        </w:rPr>
+      </w:pPr>
+      <w:r>
+        <w:rPr>
+          <w:noProof/>
+        </w:rPr>
+        <w:drawing>
+          <wp:inline distT="0" distB="0" distL="0" distR="0" wp14:anchorId="463A5497" wp14:editId="59C0A5EF">
+            <wp:extent cx="5613400" cy="2941320"/>
+            <wp:effectExtent l="0" t="0" r="6350" b="0"/>
+            <wp:docPr id="17" name="Imagen 17"/>
+            <wp:cNvGraphicFramePr>
+              <a:graphicFrameLocks xmlns:a="http://schemas.openxmlformats.org/drawingml/2006/main" noChangeAspect="1"/>
+            </wp:cNvGraphicFramePr>
+            <a:graphic xmlns:a="http://schemas.openxmlformats.org/drawingml/2006/main">
+              <a:graphicData uri="http://schemas.openxmlformats.org/drawingml/2006/picture">
+                <pic:pic xmlns:pic="http://schemas.openxmlformats.org/drawingml/2006/picture">
+                  <pic:nvPicPr>
+                    <pic:cNvPr id="1" name=""/>
+                    <pic:cNvPicPr/>
+                  </pic:nvPicPr>
+                  <pic:blipFill>
+                    <a:blip r:embed="rId19"/>
+                    <a:stretch>
+                      <a:fillRect/>
+                    </a:stretch>
+                  </pic:blipFill>
+                  <pic:spPr>
+                    <a:xfrm>
+                      <a:off x="0" y="0"/>
+                      <a:ext cx="5613400" cy="2941320"/>
+                    </a:xfrm>
+                    <a:prstGeom prst="rect">
+                      <a:avLst/>
+                    </a:prstGeom>
+                  </pic:spPr>
+                </pic:pic>
+              </a:graphicData>
+            </a:graphic>
+          </wp:inline>
+        </w:drawing>
+      </w:r>
+    </w:p>
+    <w:p>
+      <w:pPr>
+        <w:jc w:val="both"/>
+        <w:rPr>
+          <w:rFonts w:ascii="Century Schoolbook" w:hAnsi="Century Schoolbook"/>
+          <w:sz w:val="20"/>
+          <w:szCs w:val="20"/>
+        </w:rPr>
+      </w:pPr>
+    </w:p>
+    <w:p>
+      <w:pPr>
+        <w:jc w:val="both"/>
+        <w:rPr>
+          <w:rFonts w:ascii="Century Schoolbook" w:hAnsi="Century Schoolbook"/>
+          <w:sz w:val="20"/>
+          <w:szCs w:val="20"/>
+        </w:rPr>
+      </w:pPr>
+    </w:p>
+    <w:p>
+      <w:pPr>
+        <w:jc w:val="both"/>
         <w:rPr>
           <w:rFonts w:ascii="Century Schoolbook" w:hAnsi="Century Schoolbook"/>
           <w:sz w:val="20"/>
@@ -4416,6 +5068,25 @@
       </w:pPr>
       <w:bookmarkStart w:id="0" w:name="_GoBack"/>
       <w:bookmarkEnd w:id="0"/>
+    </w:p>
+    <w:p>
+      <w:pPr>
+        <w:jc w:val="both"/>
+        <w:rPr>
+          <w:rFonts w:ascii="Century Schoolbook" w:hAnsi="Century Schoolbook"/>
+          <w:sz w:val="20"/>
+          <w:szCs w:val="20"/>
+        </w:rPr>
+      </w:pPr>
+    </w:p>
+    <w:p>
+      <w:pPr>
+        <w:rPr>
+          <w:rFonts w:ascii="Century Schoolbook" w:hAnsi="Century Schoolbook"/>
+          <w:sz w:val="20"/>
+          <w:szCs w:val="20"/>
+        </w:rPr>
+      </w:pPr>
     </w:p>
     <w:p>
       <w:pPr>
@@ -4588,7 +5259,7 @@
                     </pic:cNvPicPr>
                   </pic:nvPicPr>
                   <pic:blipFill>
-                    <a:blip r:embed="rId15">
+                    <a:blip r:embed="rId20">
                       <a:extLst>
                         <a:ext uri="{28A0092B-C50C-407E-A947-70E740481C1C}">
                           <a14:useLocalDpi xmlns:a14="http://schemas.microsoft.com/office/drawing/2010/main" val="0"/>
@@ -4656,7 +5327,7 @@
                     </pic:cNvPicPr>
                   </pic:nvPicPr>
                   <pic:blipFill>
-                    <a:blip r:embed="rId16">
+                    <a:blip r:embed="rId21">
                       <a:extLst>
                         <a:ext uri="{28A0092B-C50C-407E-A947-70E740481C1C}">
                           <a14:useLocalDpi xmlns:a14="http://schemas.microsoft.com/office/drawing/2010/main" val="0"/>
@@ -4919,7 +5590,7 @@
                     </pic:cNvPicPr>
                   </pic:nvPicPr>
                   <pic:blipFill>
-                    <a:blip r:embed="rId17">
+                    <a:blip r:embed="rId22">
                       <a:extLst>
                         <a:ext uri="{28A0092B-C50C-407E-A947-70E740481C1C}">
                           <a14:useLocalDpi xmlns:a14="http://schemas.microsoft.com/office/drawing/2010/main" val="0"/>
@@ -5137,7 +5808,7 @@
                     </pic:cNvPicPr>
                   </pic:nvPicPr>
                   <pic:blipFill>
-                    <a:blip r:embed="rId18">
+                    <a:blip r:embed="rId23">
                       <a:extLst>
                         <a:ext uri="{28A0092B-C50C-407E-A947-70E740481C1C}">
                           <a14:useLocalDpi xmlns:a14="http://schemas.microsoft.com/office/drawing/2010/main" val="0"/>
@@ -5500,7 +6171,7 @@
                     </pic:cNvPicPr>
                   </pic:nvPicPr>
                   <pic:blipFill>
-                    <a:blip r:embed="rId19" cstate="print">
+                    <a:blip r:embed="rId24" cstate="print">
                       <a:extLst>
                         <a:ext uri="{28A0092B-C50C-407E-A947-70E740481C1C}">
                           <a14:useLocalDpi xmlns:a14="http://schemas.microsoft.com/office/drawing/2010/main" val="0"/>
@@ -5568,7 +6239,7 @@
                     </pic:cNvPicPr>
                   </pic:nvPicPr>
                   <pic:blipFill>
-                    <a:blip r:embed="rId20" cstate="print">
+                    <a:blip r:embed="rId25" cstate="print">
                       <a:extLst>
                         <a:ext uri="{28A0092B-C50C-407E-A947-70E740481C1C}">
                           <a14:useLocalDpi xmlns:a14="http://schemas.microsoft.com/office/drawing/2010/main" val="0"/>
@@ -5894,7 +6565,7 @@
                     </pic:cNvPicPr>
                   </pic:nvPicPr>
                   <pic:blipFill>
-                    <a:blip r:embed="rId21">
+                    <a:blip r:embed="rId26">
                       <a:extLst>
                         <a:ext uri="{28A0092B-C50C-407E-A947-70E740481C1C}">
                           <a14:useLocalDpi xmlns:a14="http://schemas.microsoft.com/office/drawing/2010/main" val="0"/>
@@ -6191,7 +6862,7 @@
                     </pic:cNvPicPr>
                   </pic:nvPicPr>
                   <pic:blipFill>
-                    <a:blip r:embed="rId22">
+                    <a:blip r:embed="rId27">
                       <a:extLst>
                         <a:ext uri="{28A0092B-C50C-407E-A947-70E740481C1C}">
                           <a14:useLocalDpi xmlns:a14="http://schemas.microsoft.com/office/drawing/2010/main" val="0"/>
@@ -6582,7 +7253,7 @@
                     </pic:cNvPicPr>
                   </pic:nvPicPr>
                   <pic:blipFill>
-                    <a:blip r:embed="rId23">
+                    <a:blip r:embed="rId28">
                       <a:extLst>
                         <a:ext uri="{28A0092B-C50C-407E-A947-70E740481C1C}">
                           <a14:useLocalDpi xmlns:a14="http://schemas.microsoft.com/office/drawing/2010/main" val="0"/>
@@ -6844,7 +7515,7 @@
                     </pic:cNvPicPr>
                   </pic:nvPicPr>
                   <pic:blipFill>
-                    <a:blip r:embed="rId24">
+                    <a:blip r:embed="rId29">
                       <a:extLst>
                         <a:ext uri="{28A0092B-C50C-407E-A947-70E740481C1C}">
                           <a14:useLocalDpi xmlns:a14="http://schemas.microsoft.com/office/drawing/2010/main" val="0"/>
@@ -41954,7 +42625,7 @@
     </w:p>
     <w:p/>
     <w:sectPr>
-      <w:footerReference w:type="default" r:id="rId25"/>
+      <w:footerReference w:type="default" r:id="rId30"/>
       <w:type w:val="nextColumn"/>
       <w:pgSz w:w="12242" w:h="15842" w:code="1"/>
       <w:pgMar w:top="1701" w:right="1134" w:bottom="1701" w:left="2268" w:header="720" w:footer="720" w:gutter="0"/>

</xml_diff>